<commit_message>
Updated Use Case Models
</commit_message>
<xml_diff>
--- a/Documents/Deliverable_3/CSwap_Deliverable_3_UseCaseModels.DOCX
+++ b/Documents/Deliverable_3/CSwap_Deliverable_3_UseCaseModels.DOCX
@@ -367,7 +367,23 @@
                 <w:rFonts w:ascii="Arial" w:eastAsia="Times New Roman" w:hAnsi="Arial" w:cs="Arial"/>
                 <w:color w:val="000000"/>
               </w:rPr>
-              <w:t>:  The unauthorized user has an email address, or Google account, or Facebook account that is not already registered on CSwap.  The login page is displayed.</w:t>
+              <w:t xml:space="preserve">:  The unauthorized user has an email address, or Google account, or Facebook account that is not already registered on </w:t>
+            </w:r>
+            <w:proofErr w:type="spellStart"/>
+            <w:r>
+              <w:rPr>
+                <w:rFonts w:ascii="Arial" w:eastAsia="Times New Roman" w:hAnsi="Arial" w:cs="Arial"/>
+                <w:color w:val="000000"/>
+              </w:rPr>
+              <w:t>CSwap</w:t>
+            </w:r>
+            <w:proofErr w:type="spellEnd"/>
+            <w:r>
+              <w:rPr>
+                <w:rFonts w:ascii="Arial" w:eastAsia="Times New Roman" w:hAnsi="Arial" w:cs="Arial"/>
+                <w:color w:val="000000"/>
+              </w:rPr>
+              <w:t>.  The login page is displayed.</w:t>
             </w:r>
           </w:p>
         </w:tc>
@@ -1310,42 +1326,74 @@
                 <w:rFonts w:ascii="Arial" w:eastAsia="Times New Roman" w:hAnsi="Arial" w:cs="Arial"/>
                 <w:color w:val="000000"/>
               </w:rPr>
-              <w:t>1.  The unauthorized user clicks the Recaptcha button</w:t>
-            </w:r>
-          </w:p>
-        </w:tc>
-        <w:tc>
-          <w:tcPr>
-            <w:tcW w:w="0" w:type="auto"/>
-            <w:tcBorders>
-              <w:top w:val="single" w:sz="8" w:space="0" w:color="000000"/>
-              <w:left w:val="single" w:sz="8" w:space="0" w:color="000000"/>
-              <w:bottom w:val="single" w:sz="8" w:space="0" w:color="000000"/>
-              <w:right w:val="single" w:sz="8" w:space="0" w:color="000000"/>
-            </w:tcBorders>
-            <w:tcMar>
-              <w:top w:w="100" w:type="dxa"/>
-              <w:left w:w="100" w:type="dxa"/>
-              <w:bottom w:w="100" w:type="dxa"/>
-              <w:right w:w="100" w:type="dxa"/>
-            </w:tcMar>
-            <w:hideMark/>
-          </w:tcPr>
-          <w:p>
-            <w:pPr>
-              <w:spacing w:after="0" w:line="240" w:lineRule="auto"/>
-              <w:rPr>
-                <w:rFonts w:ascii="Times New Roman" w:eastAsia="Times New Roman" w:hAnsi="Times New Roman" w:cs="Times New Roman"/>
-                <w:sz w:val="24"/>
-                <w:szCs w:val="24"/>
-              </w:rPr>
-            </w:pPr>
-            <w:r>
-              <w:rPr>
-                <w:rFonts w:ascii="Arial" w:eastAsia="Times New Roman" w:hAnsi="Arial" w:cs="Arial"/>
-                <w:color w:val="000000"/>
-              </w:rPr>
-              <w:t>2.  The Recaptcha is </w:t>
+              <w:t xml:space="preserve">1.  The unauthorized user clicks the </w:t>
+            </w:r>
+            <w:proofErr w:type="spellStart"/>
+            <w:r>
+              <w:rPr>
+                <w:rFonts w:ascii="Arial" w:eastAsia="Times New Roman" w:hAnsi="Arial" w:cs="Arial"/>
+                <w:color w:val="000000"/>
+              </w:rPr>
+              <w:t>Recaptcha</w:t>
+            </w:r>
+            <w:proofErr w:type="spellEnd"/>
+            <w:r>
+              <w:rPr>
+                <w:rFonts w:ascii="Arial" w:eastAsia="Times New Roman" w:hAnsi="Arial" w:cs="Arial"/>
+                <w:color w:val="000000"/>
+              </w:rPr>
+              <w:t xml:space="preserve"> button</w:t>
+            </w:r>
+          </w:p>
+        </w:tc>
+        <w:tc>
+          <w:tcPr>
+            <w:tcW w:w="0" w:type="auto"/>
+            <w:tcBorders>
+              <w:top w:val="single" w:sz="8" w:space="0" w:color="000000"/>
+              <w:left w:val="single" w:sz="8" w:space="0" w:color="000000"/>
+              <w:bottom w:val="single" w:sz="8" w:space="0" w:color="000000"/>
+              <w:right w:val="single" w:sz="8" w:space="0" w:color="000000"/>
+            </w:tcBorders>
+            <w:tcMar>
+              <w:top w:w="100" w:type="dxa"/>
+              <w:left w:w="100" w:type="dxa"/>
+              <w:bottom w:w="100" w:type="dxa"/>
+              <w:right w:w="100" w:type="dxa"/>
+            </w:tcMar>
+            <w:hideMark/>
+          </w:tcPr>
+          <w:p>
+            <w:pPr>
+              <w:spacing w:after="0" w:line="240" w:lineRule="auto"/>
+              <w:rPr>
+                <w:rFonts w:ascii="Times New Roman" w:eastAsia="Times New Roman" w:hAnsi="Times New Roman" w:cs="Times New Roman"/>
+                <w:sz w:val="24"/>
+                <w:szCs w:val="24"/>
+              </w:rPr>
+            </w:pPr>
+            <w:r>
+              <w:rPr>
+                <w:rFonts w:ascii="Arial" w:eastAsia="Times New Roman" w:hAnsi="Arial" w:cs="Arial"/>
+                <w:color w:val="000000"/>
+              </w:rPr>
+              <w:t xml:space="preserve">2.  The </w:t>
+            </w:r>
+            <w:proofErr w:type="spellStart"/>
+            <w:r>
+              <w:rPr>
+                <w:rFonts w:ascii="Arial" w:eastAsia="Times New Roman" w:hAnsi="Arial" w:cs="Arial"/>
+                <w:color w:val="000000"/>
+              </w:rPr>
+              <w:t>Recaptcha</w:t>
+            </w:r>
+            <w:proofErr w:type="spellEnd"/>
+            <w:r>
+              <w:rPr>
+                <w:rFonts w:ascii="Arial" w:eastAsia="Times New Roman" w:hAnsi="Arial" w:cs="Arial"/>
+                <w:color w:val="000000"/>
+              </w:rPr>
+              <w:t xml:space="preserve"> is </w:t>
             </w:r>
           </w:p>
           <w:p>
@@ -2143,42 +2191,74 @@
                 <w:rFonts w:ascii="Arial" w:eastAsia="Times New Roman" w:hAnsi="Arial" w:cs="Arial"/>
                 <w:color w:val="000000"/>
               </w:rPr>
-              <w:t>1.  The unauthorized user clicks the Recaptcha button</w:t>
-            </w:r>
-          </w:p>
-        </w:tc>
-        <w:tc>
-          <w:tcPr>
-            <w:tcW w:w="0" w:type="auto"/>
-            <w:tcBorders>
-              <w:top w:val="single" w:sz="8" w:space="0" w:color="000000"/>
-              <w:left w:val="single" w:sz="8" w:space="0" w:color="000000"/>
-              <w:bottom w:val="single" w:sz="8" w:space="0" w:color="000000"/>
-              <w:right w:val="single" w:sz="8" w:space="0" w:color="000000"/>
-            </w:tcBorders>
-            <w:tcMar>
-              <w:top w:w="100" w:type="dxa"/>
-              <w:left w:w="100" w:type="dxa"/>
-              <w:bottom w:w="100" w:type="dxa"/>
-              <w:right w:w="100" w:type="dxa"/>
-            </w:tcMar>
-            <w:hideMark/>
-          </w:tcPr>
-          <w:p>
-            <w:pPr>
-              <w:spacing w:after="0" w:line="240" w:lineRule="auto"/>
-              <w:rPr>
-                <w:rFonts w:ascii="Times New Roman" w:eastAsia="Times New Roman" w:hAnsi="Times New Roman" w:cs="Times New Roman"/>
-                <w:sz w:val="24"/>
-                <w:szCs w:val="24"/>
-              </w:rPr>
-            </w:pPr>
-            <w:r>
-              <w:rPr>
-                <w:rFonts w:ascii="Arial" w:eastAsia="Times New Roman" w:hAnsi="Arial" w:cs="Arial"/>
-                <w:color w:val="000000"/>
-              </w:rPr>
-              <w:t>2.  The Recaptcha is </w:t>
+              <w:t xml:space="preserve">1.  The unauthorized user clicks the </w:t>
+            </w:r>
+            <w:proofErr w:type="spellStart"/>
+            <w:r>
+              <w:rPr>
+                <w:rFonts w:ascii="Arial" w:eastAsia="Times New Roman" w:hAnsi="Arial" w:cs="Arial"/>
+                <w:color w:val="000000"/>
+              </w:rPr>
+              <w:t>Recaptcha</w:t>
+            </w:r>
+            <w:proofErr w:type="spellEnd"/>
+            <w:r>
+              <w:rPr>
+                <w:rFonts w:ascii="Arial" w:eastAsia="Times New Roman" w:hAnsi="Arial" w:cs="Arial"/>
+                <w:color w:val="000000"/>
+              </w:rPr>
+              <w:t xml:space="preserve"> button</w:t>
+            </w:r>
+          </w:p>
+        </w:tc>
+        <w:tc>
+          <w:tcPr>
+            <w:tcW w:w="0" w:type="auto"/>
+            <w:tcBorders>
+              <w:top w:val="single" w:sz="8" w:space="0" w:color="000000"/>
+              <w:left w:val="single" w:sz="8" w:space="0" w:color="000000"/>
+              <w:bottom w:val="single" w:sz="8" w:space="0" w:color="000000"/>
+              <w:right w:val="single" w:sz="8" w:space="0" w:color="000000"/>
+            </w:tcBorders>
+            <w:tcMar>
+              <w:top w:w="100" w:type="dxa"/>
+              <w:left w:w="100" w:type="dxa"/>
+              <w:bottom w:w="100" w:type="dxa"/>
+              <w:right w:w="100" w:type="dxa"/>
+            </w:tcMar>
+            <w:hideMark/>
+          </w:tcPr>
+          <w:p>
+            <w:pPr>
+              <w:spacing w:after="0" w:line="240" w:lineRule="auto"/>
+              <w:rPr>
+                <w:rFonts w:ascii="Times New Roman" w:eastAsia="Times New Roman" w:hAnsi="Times New Roman" w:cs="Times New Roman"/>
+                <w:sz w:val="24"/>
+                <w:szCs w:val="24"/>
+              </w:rPr>
+            </w:pPr>
+            <w:r>
+              <w:rPr>
+                <w:rFonts w:ascii="Arial" w:eastAsia="Times New Roman" w:hAnsi="Arial" w:cs="Arial"/>
+                <w:color w:val="000000"/>
+              </w:rPr>
+              <w:t xml:space="preserve">2.  The </w:t>
+            </w:r>
+            <w:proofErr w:type="spellStart"/>
+            <w:r>
+              <w:rPr>
+                <w:rFonts w:ascii="Arial" w:eastAsia="Times New Roman" w:hAnsi="Arial" w:cs="Arial"/>
+                <w:color w:val="000000"/>
+              </w:rPr>
+              <w:t>Recaptcha</w:t>
+            </w:r>
+            <w:proofErr w:type="spellEnd"/>
+            <w:r>
+              <w:rPr>
+                <w:rFonts w:ascii="Arial" w:eastAsia="Times New Roman" w:hAnsi="Arial" w:cs="Arial"/>
+                <w:color w:val="000000"/>
+              </w:rPr>
+              <w:t xml:space="preserve"> is </w:t>
             </w:r>
           </w:p>
           <w:p>
@@ -2433,7 +2513,23 @@
                 <w:rFonts w:ascii="Arial" w:eastAsia="Times New Roman" w:hAnsi="Arial" w:cs="Arial"/>
                 <w:color w:val="000000"/>
               </w:rPr>
-              <w:t>6.  The system displays “Hello Welcome useremail”</w:t>
+              <w:t xml:space="preserve">6.  The system displays “Hello Welcome </w:t>
+            </w:r>
+            <w:proofErr w:type="spellStart"/>
+            <w:r>
+              <w:rPr>
+                <w:rFonts w:ascii="Arial" w:eastAsia="Times New Roman" w:hAnsi="Arial" w:cs="Arial"/>
+                <w:color w:val="000000"/>
+              </w:rPr>
+              <w:t>useremail</w:t>
+            </w:r>
+            <w:proofErr w:type="spellEnd"/>
+            <w:r>
+              <w:rPr>
+                <w:rFonts w:ascii="Arial" w:eastAsia="Times New Roman" w:hAnsi="Arial" w:cs="Arial"/>
+                <w:color w:val="000000"/>
+              </w:rPr>
+              <w:t>”</w:t>
             </w:r>
           </w:p>
         </w:tc>
@@ -3056,42 +3152,74 @@
                 <w:rFonts w:ascii="Arial" w:eastAsia="Times New Roman" w:hAnsi="Arial" w:cs="Arial"/>
                 <w:color w:val="000000"/>
               </w:rPr>
-              <w:t>1.  The unauthorized user clicks the Recaptcha button</w:t>
-            </w:r>
-          </w:p>
-        </w:tc>
-        <w:tc>
-          <w:tcPr>
-            <w:tcW w:w="0" w:type="auto"/>
-            <w:tcBorders>
-              <w:top w:val="single" w:sz="8" w:space="0" w:color="000000"/>
-              <w:left w:val="single" w:sz="8" w:space="0" w:color="000000"/>
-              <w:bottom w:val="single" w:sz="8" w:space="0" w:color="000000"/>
-              <w:right w:val="single" w:sz="8" w:space="0" w:color="000000"/>
-            </w:tcBorders>
-            <w:tcMar>
-              <w:top w:w="100" w:type="dxa"/>
-              <w:left w:w="100" w:type="dxa"/>
-              <w:bottom w:w="100" w:type="dxa"/>
-              <w:right w:w="100" w:type="dxa"/>
-            </w:tcMar>
-            <w:hideMark/>
-          </w:tcPr>
-          <w:p>
-            <w:pPr>
-              <w:spacing w:after="0" w:line="240" w:lineRule="auto"/>
-              <w:rPr>
-                <w:rFonts w:ascii="Times New Roman" w:eastAsia="Times New Roman" w:hAnsi="Times New Roman" w:cs="Times New Roman"/>
-                <w:sz w:val="24"/>
-                <w:szCs w:val="24"/>
-              </w:rPr>
-            </w:pPr>
-            <w:r>
-              <w:rPr>
-                <w:rFonts w:ascii="Arial" w:eastAsia="Times New Roman" w:hAnsi="Arial" w:cs="Arial"/>
-                <w:color w:val="000000"/>
-              </w:rPr>
-              <w:t>2.  The Recaptcha is </w:t>
+              <w:t xml:space="preserve">1.  The unauthorized user clicks the </w:t>
+            </w:r>
+            <w:proofErr w:type="spellStart"/>
+            <w:r>
+              <w:rPr>
+                <w:rFonts w:ascii="Arial" w:eastAsia="Times New Roman" w:hAnsi="Arial" w:cs="Arial"/>
+                <w:color w:val="000000"/>
+              </w:rPr>
+              <w:t>Recaptcha</w:t>
+            </w:r>
+            <w:proofErr w:type="spellEnd"/>
+            <w:r>
+              <w:rPr>
+                <w:rFonts w:ascii="Arial" w:eastAsia="Times New Roman" w:hAnsi="Arial" w:cs="Arial"/>
+                <w:color w:val="000000"/>
+              </w:rPr>
+              <w:t xml:space="preserve"> button</w:t>
+            </w:r>
+          </w:p>
+        </w:tc>
+        <w:tc>
+          <w:tcPr>
+            <w:tcW w:w="0" w:type="auto"/>
+            <w:tcBorders>
+              <w:top w:val="single" w:sz="8" w:space="0" w:color="000000"/>
+              <w:left w:val="single" w:sz="8" w:space="0" w:color="000000"/>
+              <w:bottom w:val="single" w:sz="8" w:space="0" w:color="000000"/>
+              <w:right w:val="single" w:sz="8" w:space="0" w:color="000000"/>
+            </w:tcBorders>
+            <w:tcMar>
+              <w:top w:w="100" w:type="dxa"/>
+              <w:left w:w="100" w:type="dxa"/>
+              <w:bottom w:w="100" w:type="dxa"/>
+              <w:right w:w="100" w:type="dxa"/>
+            </w:tcMar>
+            <w:hideMark/>
+          </w:tcPr>
+          <w:p>
+            <w:pPr>
+              <w:spacing w:after="0" w:line="240" w:lineRule="auto"/>
+              <w:rPr>
+                <w:rFonts w:ascii="Times New Roman" w:eastAsia="Times New Roman" w:hAnsi="Times New Roman" w:cs="Times New Roman"/>
+                <w:sz w:val="24"/>
+                <w:szCs w:val="24"/>
+              </w:rPr>
+            </w:pPr>
+            <w:r>
+              <w:rPr>
+                <w:rFonts w:ascii="Arial" w:eastAsia="Times New Roman" w:hAnsi="Arial" w:cs="Arial"/>
+                <w:color w:val="000000"/>
+              </w:rPr>
+              <w:t xml:space="preserve">2.  The </w:t>
+            </w:r>
+            <w:proofErr w:type="spellStart"/>
+            <w:r>
+              <w:rPr>
+                <w:rFonts w:ascii="Arial" w:eastAsia="Times New Roman" w:hAnsi="Arial" w:cs="Arial"/>
+                <w:color w:val="000000"/>
+              </w:rPr>
+              <w:t>Recaptcha</w:t>
+            </w:r>
+            <w:proofErr w:type="spellEnd"/>
+            <w:r>
+              <w:rPr>
+                <w:rFonts w:ascii="Arial" w:eastAsia="Times New Roman" w:hAnsi="Arial" w:cs="Arial"/>
+                <w:color w:val="000000"/>
+              </w:rPr>
+              <w:t xml:space="preserve"> is </w:t>
             </w:r>
           </w:p>
           <w:p>
@@ -3346,7 +3474,23 @@
                 <w:rFonts w:ascii="Arial" w:eastAsia="Times New Roman" w:hAnsi="Arial" w:cs="Arial"/>
                 <w:color w:val="000000"/>
               </w:rPr>
-              <w:t>6. The system displays “Hello Welcome user_email”</w:t>
+              <w:t xml:space="preserve">6. The system displays “Hello Welcome </w:t>
+            </w:r>
+            <w:proofErr w:type="spellStart"/>
+            <w:r>
+              <w:rPr>
+                <w:rFonts w:ascii="Arial" w:eastAsia="Times New Roman" w:hAnsi="Arial" w:cs="Arial"/>
+                <w:color w:val="000000"/>
+              </w:rPr>
+              <w:t>user_email</w:t>
+            </w:r>
+            <w:proofErr w:type="spellEnd"/>
+            <w:r>
+              <w:rPr>
+                <w:rFonts w:ascii="Arial" w:eastAsia="Times New Roman" w:hAnsi="Arial" w:cs="Arial"/>
+                <w:color w:val="000000"/>
+              </w:rPr>
+              <w:t>”</w:t>
             </w:r>
           </w:p>
         </w:tc>
@@ -4138,8 +4282,8 @@
         <w:tblLook w:val="04A0" w:firstRow="1" w:lastRow="0" w:firstColumn="1" w:lastColumn="0" w:noHBand="0" w:noVBand="1"/>
       </w:tblPr>
       <w:tblGrid>
-        <w:gridCol w:w="3506"/>
-        <w:gridCol w:w="5854"/>
+        <w:gridCol w:w="2788"/>
+        <w:gridCol w:w="6572"/>
       </w:tblGrid>
       <w:tr>
         <w:tc>
@@ -4273,13 +4417,6 @@
                 <w:color w:val="000000"/>
               </w:rPr>
               <w:t>:</w:t>
-            </w:r>
-            <w:r>
-              <w:rPr>
-                <w:rFonts w:ascii="Arial" w:eastAsia="Times New Roman" w:hAnsi="Arial" w:cs="Arial"/>
-                <w:color w:val="000000"/>
-              </w:rPr>
-              <w:t xml:space="preserve">  Is inherited by removed own account</w:t>
             </w:r>
           </w:p>
         </w:tc>
@@ -4938,8 +5075,8 @@
         <w:tblLook w:val="04A0" w:firstRow="1" w:lastRow="0" w:firstColumn="1" w:lastColumn="0" w:noHBand="0" w:noVBand="1"/>
       </w:tblPr>
       <w:tblGrid>
-        <w:gridCol w:w="3446"/>
-        <w:gridCol w:w="5914"/>
+        <w:gridCol w:w="3139"/>
+        <w:gridCol w:w="6221"/>
       </w:tblGrid>
       <w:tr>
         <w:tc>
@@ -5072,14 +5209,7 @@
                 <w:rFonts w:ascii="Arial" w:eastAsia="Times New Roman" w:hAnsi="Arial" w:cs="Arial"/>
                 <w:color w:val="000000"/>
               </w:rPr>
-              <w:t xml:space="preserve">:  </w:t>
-            </w:r>
-            <w:r>
-              <w:rPr>
-                <w:rFonts w:ascii="Arial" w:eastAsia="Times New Roman" w:hAnsi="Arial" w:cs="Arial"/>
-                <w:color w:val="000000"/>
-              </w:rPr>
-              <w:t>Inherited by remove account.</w:t>
+              <w:t>:</w:t>
             </w:r>
           </w:p>
         </w:tc>
@@ -5744,10 +5874,10 @@
           <w:szCs w:val="24"/>
         </w:rPr>
         <w:drawing>
-          <wp:inline distT="0" distB="0" distL="0" distR="0" wp14:anchorId="06F660D5" wp14:editId="519CA8E7">
-            <wp:extent cx="2904907" cy="3352800"/>
-            <wp:effectExtent l="0" t="0" r="0" b="0"/>
-            <wp:docPr id="2" name="Picture 2" descr="Diagram&#10;&#10;Description automatically generated"/>
+          <wp:inline distT="0" distB="0" distL="0" distR="0" wp14:anchorId="7EDD1671" wp14:editId="4227214B">
+            <wp:extent cx="2910385" cy="3762205"/>
+            <wp:effectExtent l="0" t="0" r="4445" b="0"/>
+            <wp:docPr id="3" name="Picture 3" descr="Diagram&#10;&#10;Description automatically generated"/>
             <wp:cNvGraphicFramePr>
               <a:graphicFrameLocks xmlns:a="http://schemas.openxmlformats.org/drawingml/2006/main" noChangeAspect="1"/>
             </wp:cNvGraphicFramePr>
@@ -5755,7 +5885,7 @@
               <a:graphicData uri="http://schemas.openxmlformats.org/drawingml/2006/picture">
                 <pic:pic xmlns:pic="http://schemas.openxmlformats.org/drawingml/2006/picture">
                   <pic:nvPicPr>
-                    <pic:cNvPr id="2" name="Picture 2" descr="Diagram&#10;&#10;Description automatically generated"/>
+                    <pic:cNvPr id="3" name="Picture 3" descr="Diagram&#10;&#10;Description automatically generated"/>
                     <pic:cNvPicPr/>
                   </pic:nvPicPr>
                   <pic:blipFill>
@@ -5773,7 +5903,7 @@
                   <pic:spPr>
                     <a:xfrm>
                       <a:off x="0" y="0"/>
-                      <a:ext cx="2908505" cy="3356952"/>
+                      <a:ext cx="2915092" cy="3768290"/>
                     </a:xfrm>
                     <a:prstGeom prst="rect">
                       <a:avLst/>
@@ -5788,20 +5918,22 @@
     </w:p>
     <w:p>
       <w:pPr>
+        <w:spacing w:after="0" w:line="240" w:lineRule="auto"/>
         <w:rPr>
           <w:rFonts w:ascii="Times New Roman" w:eastAsia="Times New Roman" w:hAnsi="Times New Roman" w:cs="Times New Roman"/>
           <w:sz w:val="24"/>
           <w:szCs w:val="24"/>
         </w:rPr>
       </w:pPr>
-      <w:r>
+    </w:p>
+    <w:p>
+      <w:pPr>
         <w:rPr>
           <w:rFonts w:ascii="Times New Roman" w:eastAsia="Times New Roman" w:hAnsi="Times New Roman" w:cs="Times New Roman"/>
           <w:sz w:val="24"/>
           <w:szCs w:val="24"/>
         </w:rPr>
-        <w:br w:type="page"/>
-      </w:r>
+      </w:pPr>
     </w:p>
     <w:p>
       <w:pPr>
@@ -6600,7 +6732,23 @@
                 <w:rFonts w:ascii="Arial" w:eastAsia="Times New Roman" w:hAnsi="Arial" w:cs="Arial"/>
                 <w:color w:val="000000"/>
               </w:rPr>
-              <w:t>:  The authorized user has a listing under their profile that is searchable by any CSwap user.</w:t>
+              <w:t xml:space="preserve">:  The authorized user has a listing under their profile that is searchable by any </w:t>
+            </w:r>
+            <w:proofErr w:type="spellStart"/>
+            <w:r>
+              <w:rPr>
+                <w:rFonts w:ascii="Arial" w:eastAsia="Times New Roman" w:hAnsi="Arial" w:cs="Arial"/>
+                <w:color w:val="000000"/>
+              </w:rPr>
+              <w:t>CSwap</w:t>
+            </w:r>
+            <w:proofErr w:type="spellEnd"/>
+            <w:r>
+              <w:rPr>
+                <w:rFonts w:ascii="Arial" w:eastAsia="Times New Roman" w:hAnsi="Arial" w:cs="Arial"/>
+                <w:color w:val="000000"/>
+              </w:rPr>
+              <w:t xml:space="preserve"> user.</w:t>
             </w:r>
           </w:p>
         </w:tc>
@@ -7187,7 +7335,23 @@
                 <w:rFonts w:ascii="Arial" w:eastAsia="Times New Roman" w:hAnsi="Arial" w:cs="Arial"/>
                 <w:color w:val="000000"/>
               </w:rPr>
-              <w:t>2.  “Upload a .png” is displayed</w:t>
+              <w:t>2.  “Upload a .</w:t>
+            </w:r>
+            <w:proofErr w:type="spellStart"/>
+            <w:r>
+              <w:rPr>
+                <w:rFonts w:ascii="Arial" w:eastAsia="Times New Roman" w:hAnsi="Arial" w:cs="Arial"/>
+                <w:color w:val="000000"/>
+              </w:rPr>
+              <w:t>png</w:t>
+            </w:r>
+            <w:proofErr w:type="spellEnd"/>
+            <w:r>
+              <w:rPr>
+                <w:rFonts w:ascii="Arial" w:eastAsia="Times New Roman" w:hAnsi="Arial" w:cs="Arial"/>
+                <w:color w:val="000000"/>
+              </w:rPr>
+              <w:t>” is displayed</w:t>
             </w:r>
           </w:p>
         </w:tc>
@@ -7301,7 +7465,23 @@
                 <w:rFonts w:ascii="Arial" w:eastAsia="Times New Roman" w:hAnsi="Arial" w:cs="Arial"/>
                 <w:color w:val="000000"/>
               </w:rPr>
-              <w:t>Where the “Upload a .png” was displayed the image is instead</w:t>
+              <w:t>Where the “Upload a .</w:t>
+            </w:r>
+            <w:proofErr w:type="spellStart"/>
+            <w:r>
+              <w:rPr>
+                <w:rFonts w:ascii="Arial" w:eastAsia="Times New Roman" w:hAnsi="Arial" w:cs="Arial"/>
+                <w:color w:val="000000"/>
+              </w:rPr>
+              <w:t>png</w:t>
+            </w:r>
+            <w:proofErr w:type="spellEnd"/>
+            <w:r>
+              <w:rPr>
+                <w:rFonts w:ascii="Arial" w:eastAsia="Times New Roman" w:hAnsi="Arial" w:cs="Arial"/>
+                <w:color w:val="000000"/>
+              </w:rPr>
+              <w:t>” was displayed the image is instead</w:t>
             </w:r>
           </w:p>
         </w:tc>
@@ -7409,13 +7589,61 @@
     </w:tbl>
     <w:p>
       <w:pPr>
-        <w:spacing w:after="0" w:line="240" w:lineRule="auto"/>
         <w:rPr>
           <w:rFonts w:ascii="Times New Roman" w:eastAsia="Times New Roman" w:hAnsi="Times New Roman" w:cs="Times New Roman"/>
           <w:sz w:val="24"/>
           <w:szCs w:val="24"/>
         </w:rPr>
       </w:pPr>
+      <w:r>
+        <w:rPr>
+          <w:rFonts w:ascii="Times New Roman" w:eastAsia="Times New Roman" w:hAnsi="Times New Roman" w:cs="Times New Roman"/>
+          <w:noProof/>
+          <w:sz w:val="24"/>
+          <w:szCs w:val="24"/>
+        </w:rPr>
+        <w:drawing>
+          <wp:inline distT="0" distB="0" distL="0" distR="0" wp14:anchorId="5566BD76" wp14:editId="41BB6EF2">
+            <wp:extent cx="5532893" cy="4200525"/>
+            <wp:effectExtent l="0" t="0" r="0" b="0"/>
+            <wp:docPr id="4" name="Picture 4" descr="Diagram&#10;&#10;Description automatically generated"/>
+            <wp:cNvGraphicFramePr>
+              <a:graphicFrameLocks xmlns:a="http://schemas.openxmlformats.org/drawingml/2006/main" noChangeAspect="1"/>
+            </wp:cNvGraphicFramePr>
+            <a:graphic xmlns:a="http://schemas.openxmlformats.org/drawingml/2006/main">
+              <a:graphicData uri="http://schemas.openxmlformats.org/drawingml/2006/picture">
+                <pic:pic xmlns:pic="http://schemas.openxmlformats.org/drawingml/2006/picture">
+                  <pic:nvPicPr>
+                    <pic:cNvPr id="4" name="Picture 4" descr="Diagram&#10;&#10;Description automatically generated"/>
+                    <pic:cNvPicPr/>
+                  </pic:nvPicPr>
+                  <pic:blipFill>
+                    <a:blip r:embed="rId6">
+                      <a:extLst>
+                        <a:ext uri="{28A0092B-C50C-407E-A947-70E740481C1C}">
+                          <a14:useLocalDpi xmlns:a14="http://schemas.microsoft.com/office/drawing/2010/main" val="0"/>
+                        </a:ext>
+                      </a:extLst>
+                    </a:blip>
+                    <a:stretch>
+                      <a:fillRect/>
+                    </a:stretch>
+                  </pic:blipFill>
+                  <pic:spPr>
+                    <a:xfrm>
+                      <a:off x="0" y="0"/>
+                      <a:ext cx="5557526" cy="4219226"/>
+                    </a:xfrm>
+                    <a:prstGeom prst="rect">
+                      <a:avLst/>
+                    </a:prstGeom>
+                  </pic:spPr>
+                </pic:pic>
+              </a:graphicData>
+            </a:graphic>
+          </wp:inline>
+        </w:drawing>
+      </w:r>
     </w:p>
     <w:p>
       <w:pPr>
@@ -7425,14 +7653,15 @@
           <w:szCs w:val="24"/>
         </w:rPr>
       </w:pPr>
-      <w:r>
+    </w:p>
+    <w:p>
+      <w:pPr>
         <w:rPr>
           <w:rFonts w:ascii="Times New Roman" w:eastAsia="Times New Roman" w:hAnsi="Times New Roman" w:cs="Times New Roman"/>
           <w:sz w:val="24"/>
           <w:szCs w:val="24"/>
         </w:rPr>
-        <w:br w:type="page"/>
-      </w:r>
+      </w:pPr>
     </w:p>
     <w:p>
       <w:pPr>
@@ -8010,7 +8239,23 @@
                 <w:rFonts w:ascii="Arial" w:eastAsia="Times New Roman" w:hAnsi="Arial" w:cs="Arial"/>
                 <w:color w:val="000000"/>
               </w:rPr>
-              <w:t>4  The listing is removed from CSwap.</w:t>
+              <w:t xml:space="preserve">4  The listing is removed from </w:t>
+            </w:r>
+            <w:proofErr w:type="spellStart"/>
+            <w:r>
+              <w:rPr>
+                <w:rFonts w:ascii="Arial" w:eastAsia="Times New Roman" w:hAnsi="Arial" w:cs="Arial"/>
+                <w:color w:val="000000"/>
+              </w:rPr>
+              <w:t>CSwap</w:t>
+            </w:r>
+            <w:proofErr w:type="spellEnd"/>
+            <w:r>
+              <w:rPr>
+                <w:rFonts w:ascii="Arial" w:eastAsia="Times New Roman" w:hAnsi="Arial" w:cs="Arial"/>
+                <w:color w:val="000000"/>
+              </w:rPr>
+              <w:t>.</w:t>
             </w:r>
           </w:p>
         </w:tc>
@@ -8060,7 +8305,23 @@
                 <w:rFonts w:ascii="Arial" w:eastAsia="Times New Roman" w:hAnsi="Arial" w:cs="Arial"/>
                 <w:color w:val="000000"/>
               </w:rPr>
-              <w:t>:  The listing is no longer available to CSwap users</w:t>
+              <w:t xml:space="preserve">:  The listing is no longer available to </w:t>
+            </w:r>
+            <w:proofErr w:type="spellStart"/>
+            <w:r>
+              <w:rPr>
+                <w:rFonts w:ascii="Arial" w:eastAsia="Times New Roman" w:hAnsi="Arial" w:cs="Arial"/>
+                <w:color w:val="000000"/>
+              </w:rPr>
+              <w:t>CSwap</w:t>
+            </w:r>
+            <w:proofErr w:type="spellEnd"/>
+            <w:r>
+              <w:rPr>
+                <w:rFonts w:ascii="Arial" w:eastAsia="Times New Roman" w:hAnsi="Arial" w:cs="Arial"/>
+                <w:color w:val="000000"/>
+              </w:rPr>
+              <w:t xml:space="preserve"> users</w:t>
             </w:r>
           </w:p>
         </w:tc>
@@ -10693,7 +10954,7 @@
                     </pic:cNvPicPr>
                   </pic:nvPicPr>
                   <pic:blipFill>
-                    <a:blip r:embed="rId6">
+                    <a:blip r:embed="rId7">
                       <a:extLst>
                         <a:ext uri="{28A0092B-C50C-407E-A947-70E740481C1C}">
                           <a14:useLocalDpi xmlns:a14="http://schemas.microsoft.com/office/drawing/2010/main" val="0"/>

</xml_diff>